<commit_message>
edit diagrammen and document
</commit_message>
<xml_diff>
--- a/docs/Opleverdocument.docx
+++ b/docs/Opleverdocument.docx
@@ -1330,7 +1330,7 @@
         </w:rPr>
         <w:lastRenderedPageBreak/>
         <w:drawing>
-          <wp:anchor distT="0" distB="0" distL="114300" distR="114300" simplePos="0" relativeHeight="251661312" behindDoc="0" locked="0" layoutInCell="1" allowOverlap="1" wp14:anchorId="56D41DEA" wp14:editId="6590C117">
+          <wp:anchor distT="0" distB="0" distL="114300" distR="114300" simplePos="0" relativeHeight="251661312" behindDoc="0" locked="0" layoutInCell="1" allowOverlap="1" wp14:anchorId="56D41DEA" wp14:editId="5CF6A9BC">
             <wp:simplePos x="0" y="0"/>
             <wp:positionH relativeFrom="margin">
               <wp:align>center</wp:align>
@@ -1338,7 +1338,7 @@
             <wp:positionV relativeFrom="paragraph">
               <wp:posOffset>532765</wp:posOffset>
             </wp:positionV>
-            <wp:extent cx="6285230" cy="4808220"/>
+            <wp:extent cx="6285230" cy="4807585"/>
             <wp:effectExtent l="0" t="0" r="1270" b="0"/>
             <wp:wrapTopAndBottom/>
             <wp:docPr id="2" name="Graphic 2"/>
@@ -1370,7 +1370,7 @@
                   <pic:spPr>
                     <a:xfrm>
                       <a:off x="0" y="0"/>
-                      <a:ext cx="6285283" cy="4808220"/>
+                      <a:ext cx="6285283" cy="4808219"/>
                     </a:xfrm>
                     <a:prstGeom prst="rect">
                       <a:avLst/>
@@ -1444,14 +1444,27 @@
                             <w:r>
                               <w:t xml:space="preserve">Figuur </w:t>
                             </w:r>
-                            <w:fldSimple w:instr=" SEQ Figuur \* ARABIC ">
-                              <w:r>
-                                <w:rPr>
-                                  <w:noProof/>
-                                </w:rPr>
-                                <w:t>1</w:t>
-                              </w:r>
-                            </w:fldSimple>
+                            <w:r>
+                              <w:fldChar w:fldCharType="begin"/>
+                            </w:r>
+                            <w:r>
+                              <w:instrText xml:space="preserve"> SEQ Figuur \* ARABIC </w:instrText>
+                            </w:r>
+                            <w:r>
+                              <w:fldChar w:fldCharType="separate"/>
+                            </w:r>
+                            <w:r>
+                              <w:rPr>
+                                <w:noProof/>
+                              </w:rPr>
+                              <w:t>1</w:t>
+                            </w:r>
+                            <w:r>
+                              <w:rPr>
+                                <w:noProof/>
+                              </w:rPr>
+                              <w:fldChar w:fldCharType="end"/>
+                            </w:r>
                             <w:r>
                               <w:t>: Package Diagram</w:t>
                             </w:r>
@@ -1490,14 +1503,27 @@
                       <w:r>
                         <w:t xml:space="preserve">Figuur </w:t>
                       </w:r>
-                      <w:fldSimple w:instr=" SEQ Figuur \* ARABIC ">
-                        <w:r>
-                          <w:rPr>
-                            <w:noProof/>
-                          </w:rPr>
-                          <w:t>1</w:t>
-                        </w:r>
-                      </w:fldSimple>
+                      <w:r>
+                        <w:fldChar w:fldCharType="begin"/>
+                      </w:r>
+                      <w:r>
+                        <w:instrText xml:space="preserve"> SEQ Figuur \* ARABIC </w:instrText>
+                      </w:r>
+                      <w:r>
+                        <w:fldChar w:fldCharType="separate"/>
+                      </w:r>
+                      <w:r>
+                        <w:rPr>
+                          <w:noProof/>
+                        </w:rPr>
+                        <w:t>1</w:t>
+                      </w:r>
+                      <w:r>
+                        <w:rPr>
+                          <w:noProof/>
+                        </w:rPr>
+                        <w:fldChar w:fldCharType="end"/>
+                      </w:r>
                       <w:r>
                         <w:t>: Package Diagram</w:t>
                       </w:r>
@@ -1576,7 +1602,35 @@
         <w:t xml:space="preserve"> binnen. </w:t>
       </w:r>
       <w:r>
-        <w:t>De resource interacteert vervolgens met de service laag. De service laag spreekt vervolgens de DAO laag aan. De DAO laag spreekt vervolgens de database aan. Zo krijgt de resource laag een domain object terug.</w:t>
+        <w:t>De resource interacteert vervolgens met de service laag. De service laag spreekt vervolgens de DAO laag aan.</w:t>
+      </w:r>
+      <w:r>
+        <w:t xml:space="preserve"> Een DAO kan verschillende implementaties van een interface hebben, dus daar is ook voldoen aan de </w:t>
+      </w:r>
+      <w:proofErr w:type="spellStart"/>
+      <w:r>
+        <w:t>Seperated</w:t>
+      </w:r>
+      <w:proofErr w:type="spellEnd"/>
+      <w:r>
+        <w:t xml:space="preserve"> Interface </w:t>
+      </w:r>
+      <w:proofErr w:type="spellStart"/>
+      <w:r>
+        <w:t>Pattern</w:t>
+      </w:r>
+      <w:proofErr w:type="spellEnd"/>
+      <w:r>
+        <w:t>.</w:t>
+      </w:r>
+      <w:r>
+        <w:t xml:space="preserve"> De DAO </w:t>
+      </w:r>
+      <w:r>
+        <w:t>haalt vervolgens informatie op uit de database</w:t>
+      </w:r>
+      <w:r>
+        <w:t>. Zo krijgt de resource laag een domain object terug.</w:t>
       </w:r>
       <w:r>
         <w:t xml:space="preserve"> </w:t>
@@ -1652,14 +1706,27 @@
                             <w:r>
                               <w:t xml:space="preserve">Figuur </w:t>
                             </w:r>
-                            <w:fldSimple w:instr=" SEQ Figuur \* ARABIC ">
-                              <w:r>
-                                <w:rPr>
-                                  <w:noProof/>
-                                </w:rPr>
-                                <w:t>2</w:t>
-                              </w:r>
-                            </w:fldSimple>
+                            <w:r>
+                              <w:fldChar w:fldCharType="begin"/>
+                            </w:r>
+                            <w:r>
+                              <w:instrText xml:space="preserve"> SEQ Figuur \* ARABIC </w:instrText>
+                            </w:r>
+                            <w:r>
+                              <w:fldChar w:fldCharType="separate"/>
+                            </w:r>
+                            <w:r>
+                              <w:rPr>
+                                <w:noProof/>
+                              </w:rPr>
+                              <w:t>2</w:t>
+                            </w:r>
+                            <w:r>
+                              <w:rPr>
+                                <w:noProof/>
+                              </w:rPr>
+                              <w:fldChar w:fldCharType="end"/>
+                            </w:r>
                             <w:r>
                               <w:t>: Deployment Diagram</w:t>
                             </w:r>
@@ -1698,14 +1765,27 @@
                       <w:r>
                         <w:t xml:space="preserve">Figuur </w:t>
                       </w:r>
-                      <w:fldSimple w:instr=" SEQ Figuur \* ARABIC ">
-                        <w:r>
-                          <w:rPr>
-                            <w:noProof/>
-                          </w:rPr>
-                          <w:t>2</w:t>
-                        </w:r>
-                      </w:fldSimple>
+                      <w:r>
+                        <w:fldChar w:fldCharType="begin"/>
+                      </w:r>
+                      <w:r>
+                        <w:instrText xml:space="preserve"> SEQ Figuur \* ARABIC </w:instrText>
+                      </w:r>
+                      <w:r>
+                        <w:fldChar w:fldCharType="separate"/>
+                      </w:r>
+                      <w:r>
+                        <w:rPr>
+                          <w:noProof/>
+                        </w:rPr>
+                        <w:t>2</w:t>
+                      </w:r>
+                      <w:r>
+                        <w:rPr>
+                          <w:noProof/>
+                        </w:rPr>
+                        <w:fldChar w:fldCharType="end"/>
+                      </w:r>
                       <w:r>
                         <w:t>: Deployment Diagram</w:t>
                       </w:r>

</xml_diff>